<commit_message>
General push. Lots of new stuff.
</commit_message>
<xml_diff>
--- a/Network Security/labs/5/Workshop_05A.docx
+++ b/Network Security/labs/5/Workshop_05A.docx
@@ -6,8 +6,6 @@
       <w:pPr>
         <w:pStyle w:val="Heading2"/>
       </w:pPr>
-      <w:bookmarkStart w:id="0" w:name="_GoBack"/>
-      <w:bookmarkEnd w:id="0"/>
     </w:p>
     <w:p>
       <w:pPr>
@@ -401,15 +399,13 @@
         </w:rPr>
         <w:t xml:space="preserve"> </w:t>
       </w:r>
-      <w:proofErr w:type="spellStart"/>
       <w:r>
         <w:rPr>
           <w:bCs/>
           <w:color w:val="548DD4" w:themeColor="text2" w:themeTint="99"/>
         </w:rPr>
-        <w:t>lications</w:t>
-      </w:r>
-      <w:proofErr w:type="spellEnd"/>
+        <w:t>locations</w:t>
+      </w:r>
       <w:r>
         <w:rPr>
           <w:bCs/>
@@ -489,14 +485,32 @@
         </w:rPr>
         <w:t xml:space="preserve">Secure remote access over the </w:t>
       </w:r>
+      <w:proofErr w:type="spellStart"/>
       <w:r>
         <w:rPr>
           <w:b/>
           <w:bCs/>
           <w:color w:val="4F81BD" w:themeColor="accent1"/>
         </w:rPr>
-        <w:t>Internet</w:t>
-      </w:r>
+        <w:t>Intern</w:t>
+      </w:r>
+      <w:r>
+        <w:rPr>
+          <w:b/>
+          <w:bCs/>
+          <w:color w:val="4F81BD" w:themeColor="accent1"/>
+        </w:rPr>
+        <w:t>x</w:t>
+      </w:r>
+      <w:r>
+        <w:rPr>
+          <w:b/>
+          <w:bCs/>
+          <w:color w:val="4F81BD" w:themeColor="accent1"/>
+        </w:rPr>
+        <w:t>et</w:t>
+      </w:r>
+      <w:proofErr w:type="spellEnd"/>
       <w:r>
         <w:rPr>
           <w:bCs/>
@@ -910,6 +924,15 @@
           <w:bCs/>
           <w:color w:val="4F81BD" w:themeColor="accent1"/>
         </w:rPr>
+        <w:t xml:space="preserve"> </w:t>
+      </w:r>
+      <w:bookmarkStart w:id="0" w:name="_GoBack"/>
+      <w:bookmarkEnd w:id="0"/>
+      <w:r>
+        <w:rPr>
+          <w:bCs/>
+          <w:color w:val="4F81BD" w:themeColor="accent1"/>
+        </w:rPr>
         <w:t>AH in transport mode</w:t>
       </w:r>
       <w:r>
@@ -919,6 +942,13 @@
         </w:rPr>
         <w:br/>
         <w:t>2.</w:t>
+      </w:r>
+      <w:r>
+        <w:rPr>
+          <w:bCs/>
+          <w:color w:val="4F81BD" w:themeColor="accent1"/>
+        </w:rPr>
+        <w:t xml:space="preserve"> </w:t>
       </w:r>
       <w:r>
         <w:rPr>
@@ -1739,15 +1769,13 @@
         </w:rPr>
         <w:t xml:space="preserve"> Provides protection from upper layer protocols. Used for </w:t>
       </w:r>
-      <w:proofErr w:type="gramStart"/>
-      <w:r>
-        <w:rPr>
-          <w:bCs/>
-          <w:color w:val="4F81BD" w:themeColor="accent1"/>
-        </w:rPr>
-        <w:t>end to end</w:t>
-      </w:r>
-      <w:proofErr w:type="gramEnd"/>
+      <w:r>
+        <w:rPr>
+          <w:bCs/>
+          <w:color w:val="4F81BD" w:themeColor="accent1"/>
+        </w:rPr>
+        <w:t>end-to-end</w:t>
+      </w:r>
       <w:r>
         <w:rPr>
           <w:bCs/>
@@ -1974,6 +2002,101 @@
         <w:autoSpaceDN w:val="0"/>
         <w:adjustRightInd w:val="0"/>
         <w:ind w:left="426"/>
+        <w:jc w:val="both"/>
+        <w:rPr>
+          <w:rFonts w:eastAsia="SimSun"/>
+          <w:color w:val="000000"/>
+          <w:lang w:eastAsia="zh-CN" w:bidi="he-IL"/>
+        </w:rPr>
+      </w:pPr>
+    </w:p>
+    <w:p>
+      <w:pPr>
+        <w:numPr>
+          <w:ilvl w:val="0"/>
+          <w:numId w:val="5"/>
+        </w:numPr>
+        <w:autoSpaceDE w:val="0"/>
+        <w:autoSpaceDN w:val="0"/>
+        <w:adjustRightInd w:val="0"/>
+        <w:rPr>
+          <w:rFonts w:eastAsia="SimSun"/>
+          <w:color w:val="000000"/>
+          <w:lang w:eastAsia="zh-CN" w:bidi="he-IL"/>
+        </w:rPr>
+      </w:pPr>
+      <w:r>
+        <w:rPr>
+          <w:rFonts w:eastAsia="SimSun"/>
+          <w:color w:val="000000"/>
+          <w:lang w:eastAsia="zh-CN" w:bidi="he-IL"/>
+        </w:rPr>
+        <w:t xml:space="preserve"> </w:t>
+      </w:r>
+      <w:r>
+        <w:rPr>
+          <w:rFonts w:eastAsia="SimSun"/>
+          <w:color w:val="000000"/>
+          <w:lang w:eastAsia="zh-CN" w:bidi="he-IL"/>
+        </w:rPr>
+        <w:t xml:space="preserve"> </w:t>
+      </w:r>
+      <w:r>
+        <w:rPr>
+          <w:rFonts w:eastAsia="SimSun"/>
+          <w:color w:val="000000"/>
+          <w:lang w:eastAsia="zh-CN" w:bidi="he-IL"/>
+        </w:rPr>
+        <w:t xml:space="preserve">A unique code on the user’s </w:t>
+      </w:r>
+      <w:r>
+        <w:t xml:space="preserve">physical token </w:t>
+      </w:r>
+      <w:r>
+        <w:t>(</w:t>
+      </w:r>
+      <w:r>
+        <w:t>or an ID-card</w:t>
+      </w:r>
+      <w:r>
+        <w:t>)</w:t>
+      </w:r>
+      <w:r>
+        <w:t>, or a code from a list (which contains</w:t>
+      </w:r>
+      <w:r>
+        <w:t xml:space="preserve"> </w:t>
+      </w:r>
+      <w:r>
+        <w:t>a number of</w:t>
+      </w:r>
+      <w:r>
+        <w:t xml:space="preserve"> codes</w:t>
+      </w:r>
+      <w:r>
+        <w:t>)</w:t>
+      </w:r>
+      <w:r>
+        <w:t xml:space="preserve">. </w:t>
+      </w:r>
+      <w:r>
+        <w:br/>
+      </w:r>
+      <w:r>
+        <w:rPr>
+          <w:rFonts w:eastAsia="SimSun"/>
+          <w:color w:val="4F81BD" w:themeColor="accent1"/>
+          <w:lang w:eastAsia="zh-CN" w:bidi="he-IL"/>
+        </w:rPr>
+        <w:t>This option is the cheapest of the 3 and the most accessible to all users. It can verify the user quite easily because only they should have access to their IDs.</w:t>
+      </w:r>
+    </w:p>
+    <w:p>
+      <w:pPr>
+        <w:autoSpaceDE w:val="0"/>
+        <w:autoSpaceDN w:val="0"/>
+        <w:adjustRightInd w:val="0"/>
+        <w:ind w:left="1571"/>
         <w:jc w:val="both"/>
         <w:rPr>
           <w:rFonts w:eastAsia="SimSun"/>
@@ -2012,46 +2135,21 @@
           <w:color w:val="000000"/>
           <w:lang w:eastAsia="zh-CN" w:bidi="he-IL"/>
         </w:rPr>
-        <w:t xml:space="preserve"> </w:t>
-      </w:r>
-      <w:r>
+        <w:t xml:space="preserve"> A one-time pad that the user received from the bank through a registered mobile phone.  </w:t>
+      </w:r>
+    </w:p>
+    <w:p>
+      <w:pPr>
+        <w:autoSpaceDE w:val="0"/>
+        <w:autoSpaceDN w:val="0"/>
+        <w:adjustRightInd w:val="0"/>
+        <w:jc w:val="both"/>
         <w:rPr>
           <w:rFonts w:eastAsia="SimSun"/>
           <w:color w:val="000000"/>
           <w:lang w:eastAsia="zh-CN" w:bidi="he-IL"/>
         </w:rPr>
-        <w:t xml:space="preserve">A unique code on the user’s </w:t>
-      </w:r>
-      <w:r>
-        <w:t xml:space="preserve">physical token </w:t>
-      </w:r>
-      <w:r>
-        <w:t>(</w:t>
-      </w:r>
-      <w:r>
-        <w:t>or an ID-card</w:t>
-      </w:r>
-      <w:r>
-        <w:t>)</w:t>
-      </w:r>
-      <w:r>
-        <w:t>, or a code from a list (which contains</w:t>
-      </w:r>
-      <w:r>
-        <w:t xml:space="preserve"> </w:t>
-      </w:r>
-      <w:r>
-        <w:t>a number of</w:t>
-      </w:r>
-      <w:r>
-        <w:t xml:space="preserve"> codes</w:t>
-      </w:r>
-      <w:r>
-        <w:t>)</w:t>
-      </w:r>
-      <w:r>
-        <w:t xml:space="preserve">. </w:t>
-      </w:r>
+      </w:pPr>
     </w:p>
     <w:p>
       <w:pPr>
@@ -2059,13 +2157,36 @@
         <w:autoSpaceDN w:val="0"/>
         <w:adjustRightInd w:val="0"/>
         <w:ind w:left="1571"/>
-        <w:jc w:val="both"/>
         <w:rPr>
           <w:rFonts w:eastAsia="SimSun"/>
-          <w:color w:val="000000"/>
+          <w:color w:val="4F81BD" w:themeColor="accent1"/>
           <w:lang w:eastAsia="zh-CN" w:bidi="he-IL"/>
         </w:rPr>
       </w:pPr>
+      <w:r>
+        <w:rPr>
+          <w:rFonts w:eastAsia="SimSun"/>
+          <w:color w:val="4F81BD" w:themeColor="accent1"/>
+          <w:lang w:eastAsia="zh-CN" w:bidi="he-IL"/>
+        </w:rPr>
+        <w:t>This form of authentication is good however not fool proof. The one time pad is secure however not everyone owns a cell phone. This option is probably the most economic of all</w:t>
+      </w:r>
+      <w:r>
+        <w:rPr>
+          <w:rFonts w:eastAsia="SimSun"/>
+          <w:color w:val="4F81BD" w:themeColor="accent1"/>
+          <w:lang w:eastAsia="zh-CN" w:bidi="he-IL"/>
+        </w:rPr>
+        <w:t xml:space="preserve"> and most widely used today by most banks.</w:t>
+      </w:r>
+      <w:r>
+        <w:rPr>
+          <w:rFonts w:eastAsia="SimSun"/>
+          <w:color w:val="4F81BD" w:themeColor="accent1"/>
+          <w:lang w:eastAsia="zh-CN" w:bidi="he-IL"/>
+        </w:rPr>
+        <w:br/>
+      </w:r>
     </w:p>
     <w:p>
       <w:pPr>
@@ -2084,56 +2205,70 @@
         </w:rPr>
       </w:pPr>
       <w:r>
-        <w:rPr>
-          <w:rFonts w:eastAsia="SimSun"/>
-          <w:color w:val="000000"/>
-          <w:lang w:eastAsia="zh-CN" w:bidi="he-IL"/>
+        <w:t xml:space="preserve"> Some unique inf</w:t>
+      </w:r>
+      <w:r>
+        <w:t xml:space="preserve">ormation that the user </w:t>
+      </w:r>
+      <w:r>
+        <w:t>owns, such as biometric data</w:t>
+      </w:r>
+      <w:r>
+        <w:br/>
+      </w:r>
+      <w:r>
+        <w:rPr>
+          <w:color w:val="4F81BD" w:themeColor="accent1"/>
+        </w:rPr>
+        <w:t>Biometric data I believe is the most expensive option at this time</w:t>
+      </w:r>
+      <w:r>
+        <w:rPr>
+          <w:color w:val="4F81BD" w:themeColor="accent1"/>
+        </w:rPr>
+        <w:t>.</w:t>
+      </w:r>
+      <w:r>
+        <w:rPr>
+          <w:color w:val="4F81BD" w:themeColor="accent1"/>
+        </w:rPr>
+        <w:t xml:space="preserve"> It is a relatively new technology in terms of being used by the masses. It is used in scenarios, which require high security such as retina scanning and fingerprint scanning.</w:t>
+      </w:r>
+      <w:r>
+        <w:rPr>
+          <w:color w:val="4F81BD" w:themeColor="accent1"/>
         </w:rPr>
         <w:t xml:space="preserve"> </w:t>
       </w:r>
       <w:r>
         <w:rPr>
-          <w:rFonts w:eastAsia="SimSun"/>
-          <w:color w:val="000000"/>
-          <w:lang w:eastAsia="zh-CN" w:bidi="he-IL"/>
-        </w:rPr>
-        <w:t xml:space="preserve"> A one-time pad that the user received from the bank through a registered mobile phone.  </w:t>
-      </w:r>
-    </w:p>
-    <w:p>
-      <w:pPr>
-        <w:pStyle w:val="ListParagraph"/>
-        <w:rPr>
-          <w:rFonts w:eastAsia="SimSun"/>
-          <w:color w:val="000000"/>
-          <w:lang w:eastAsia="zh-CN" w:bidi="he-IL"/>
-        </w:rPr>
-      </w:pPr>
-    </w:p>
-    <w:p>
-      <w:pPr>
-        <w:numPr>
-          <w:ilvl w:val="0"/>
-          <w:numId w:val="5"/>
-        </w:numPr>
-        <w:autoSpaceDE w:val="0"/>
-        <w:autoSpaceDN w:val="0"/>
-        <w:adjustRightInd w:val="0"/>
-        <w:jc w:val="both"/>
-        <w:rPr>
-          <w:rFonts w:eastAsia="SimSun"/>
-          <w:color w:val="000000"/>
-          <w:lang w:eastAsia="zh-CN" w:bidi="he-IL"/>
-        </w:rPr>
-      </w:pPr>
-      <w:r>
-        <w:t xml:space="preserve"> Some unique inf</w:t>
-      </w:r>
-      <w:r>
-        <w:t xml:space="preserve">ormation that the user </w:t>
-      </w:r>
-      <w:r>
-        <w:t xml:space="preserve">owns, such as biometric data. </w:t>
+          <w:color w:val="4F81BD" w:themeColor="accent1"/>
+        </w:rPr>
+        <w:t xml:space="preserve">It is also not </w:t>
+      </w:r>
+      <w:r>
+        <w:rPr>
+          <w:color w:val="4F81BD" w:themeColor="accent1"/>
+        </w:rPr>
+        <w:t>secure;</w:t>
+      </w:r>
+      <w:r>
+        <w:rPr>
+          <w:color w:val="4F81BD" w:themeColor="accent1"/>
+        </w:rPr>
+        <w:t xml:space="preserve"> apple released their latest iPhone with finger print </w:t>
+      </w:r>
+      <w:r>
+        <w:rPr>
+          <w:color w:val="4F81BD" w:themeColor="accent1"/>
+        </w:rPr>
+        <w:t>scanners, which</w:t>
+      </w:r>
+      <w:r>
+        <w:rPr>
+          <w:color w:val="4F81BD" w:themeColor="accent1"/>
+        </w:rPr>
+        <w:t xml:space="preserve"> were cracked 5S.</w:t>
       </w:r>
     </w:p>
     <w:p>
@@ -2213,6 +2348,38 @@
           <w:lang w:eastAsia="zh-CN" w:bidi="he-IL"/>
         </w:rPr>
         <w:t xml:space="preserve">is the least secure one? Why?  Reading the following article and confirm your analysis. </w:t>
+      </w:r>
+      <w:r>
+        <w:rPr>
+          <w:rFonts w:eastAsia="SimSun"/>
+          <w:color w:val="000000"/>
+          <w:lang w:eastAsia="zh-CN" w:bidi="he-IL"/>
+        </w:rPr>
+        <w:br/>
+      </w:r>
+      <w:r>
+        <w:rPr>
+          <w:rFonts w:eastAsia="SimSun"/>
+          <w:color w:val="000000"/>
+          <w:lang w:eastAsia="zh-CN" w:bidi="he-IL"/>
+        </w:rPr>
+        <w:br/>
+      </w:r>
+      <w:r>
+        <w:rPr>
+          <w:rFonts w:eastAsia="SimSun"/>
+          <w:color w:val="4F81BD" w:themeColor="accent1"/>
+          <w:lang w:eastAsia="zh-CN" w:bidi="he-IL"/>
+        </w:rPr>
+        <w:t>I believe the first option is the least secure because someone could potentially steal your physical ID and have access to the authentication codes.</w:t>
+      </w:r>
+      <w:r>
+        <w:rPr>
+          <w:rFonts w:eastAsia="SimSun"/>
+          <w:color w:val="4F81BD" w:themeColor="accent1"/>
+          <w:lang w:eastAsia="zh-CN" w:bidi="he-IL"/>
+        </w:rPr>
+        <w:t xml:space="preserve"> It is however the most accessible to most people </w:t>
       </w:r>
     </w:p>
     <w:p>

</xml_diff>